<commit_message>
editintg the document again
</commit_message>
<xml_diff>
--- a/JordanAndBeckyTestData.docx
+++ b/JordanAndBeckyTestData.docx
@@ -128,6 +128,96 @@
       <w:pPr>
         <w:pStyle w:val="style0"/>
       </w:pPr>
+      <w:bookmarkStart w:id="0" w:name="__DdeLink__20_1582692277"/>
+      <w:r>
+        <w:rPr/>
+        <w:t>Preference:</w:t>
+      </w:r>
+    </w:p>
+    <w:p>
+      <w:pPr>
+        <w:pStyle w:val="style0"/>
+      </w:pPr>
+      <w:r>
+        <w:rPr/>
+        <w:t>Overall: Liked it on the screen, could be very useful for games</w:t>
+      </w:r>
+    </w:p>
+    <w:p>
+      <w:pPr>
+        <w:pStyle w:val="style0"/>
+      </w:pPr>
+      <w:r>
+        <w:rPr/>
+        <w:t>Calculator: built in one (no chaining of commands)</w:t>
+      </w:r>
+    </w:p>
+    <w:p>
+      <w:pPr>
+        <w:pStyle w:val="style0"/>
+      </w:pPr>
+      <w:r>
+        <w:rPr/>
+        <w:t>Banner: don't see use for it.</w:t>
+      </w:r>
+    </w:p>
+    <w:p>
+      <w:pPr>
+        <w:pStyle w:val="style0"/>
+      </w:pPr>
+      <w:r>
+        <w:rPr/>
+        <w:t>Notepad: liked ours the simple on screen one.</w:t>
+      </w:r>
+    </w:p>
+    <w:p>
+      <w:pPr>
+        <w:pStyle w:val="style0"/>
+      </w:pPr>
+      <w:r>
+        <w:rPr/>
+        <w:t>Clock: liked ours, cause you can change colors.</w:t>
+      </w:r>
+    </w:p>
+    <w:p>
+      <w:pPr>
+        <w:pStyle w:val="style0"/>
+      </w:pPr>
+      <w:bookmarkStart w:id="1" w:name="__DdeLink__20_1582692277"/>
+      <w:bookmarkEnd w:id="1"/>
+      <w:r>
+        <w:rPr/>
+        <w:t>Sideshow:  if we had 2 screens it would be cool, but other than that, not useful.</w:t>
+      </w:r>
+    </w:p>
+    <w:p>
+      <w:pPr>
+        <w:pStyle w:val="style0"/>
+      </w:pPr>
+      <w:r>
+        <w:rPr/>
+      </w:r>
+    </w:p>
+    <w:p>
+      <w:pPr>
+        <w:pStyle w:val="style0"/>
+      </w:pPr>
+      <w:r>
+        <w:rPr/>
+      </w:r>
+    </w:p>
+    <w:p>
+      <w:pPr>
+        <w:pStyle w:val="style0"/>
+      </w:pPr>
+      <w:r>
+        <w:rPr/>
+      </w:r>
+    </w:p>
+    <w:p>
+      <w:pPr>
+        <w:pStyle w:val="style0"/>
+      </w:pPr>
       <w:r>
         <w:rPr/>
         <w:t>Jordan:</w:t>
@@ -244,11 +334,85 @@
       </w:pPr>
       <w:r>
         <w:rPr/>
+      </w:r>
+    </w:p>
+    <w:p>
+      <w:pPr>
+        <w:pStyle w:val="style0"/>
+      </w:pPr>
+      <w:r>
+        <w:rPr/>
+        <w:t>Preference:</w:t>
+      </w:r>
+    </w:p>
+    <w:p>
+      <w:pPr>
+        <w:pStyle w:val="style0"/>
+      </w:pPr>
+      <w:r>
+        <w:rPr/>
+        <w:t>Overall: Annoying to have a bunch of windows up, distracting. If window background were 100% transparent it would be much better. I prefer to not have it up.</w:t>
+      </w:r>
+    </w:p>
+    <w:p>
+      <w:pPr>
+        <w:pStyle w:val="style0"/>
+      </w:pPr>
+      <w:r>
+        <w:rPr/>
+        <w:t>Calculator: ours is better, but make it smaller</w:t>
+      </w:r>
+    </w:p>
+    <w:p>
+      <w:pPr>
+        <w:pStyle w:val="style0"/>
+      </w:pPr>
+      <w:r>
+        <w:rPr/>
+        <w:t>Banner: good for reminders, not much else. Need to make smaller, or I don't prefer it</w:t>
+      </w:r>
+    </w:p>
+    <w:p>
+      <w:pPr>
+        <w:pStyle w:val="style0"/>
+      </w:pPr>
+      <w:r>
+        <w:rPr/>
+        <w:t>Notepad: make smaller, but very useful for essays or cheat codes etc..</w:t>
+      </w:r>
+    </w:p>
+    <w:p>
+      <w:pPr>
+        <w:pStyle w:val="style0"/>
+      </w:pPr>
+      <w:r>
+        <w:rPr/>
+        <w:t>Clock: like ours better, color change is nice.</w:t>
+      </w:r>
+    </w:p>
+    <w:p>
+      <w:pPr>
+        <w:pStyle w:val="style0"/>
+      </w:pPr>
+      <w:r>
+        <w:rPr/>
+        <w:t>Sideshow:  cool for a optional widget but only on big screen or a 2</w:t>
+      </w:r>
+      <w:r>
+        <w:rPr>
+          <w:vertAlign w:val="superscript"/>
+        </w:rPr>
+        <w:t>nd</w:t>
+      </w:r>
+      <w:r>
+        <w:rPr/>
+        <w:t xml:space="preserve"> screen, prefer to not have it, but cool for a occasional glance at, only if the screen real estate is good enough..</w:t>
       </w:r>
     </w:p>
     <w:sectPr>
       <w:formProt w:val="off"/>
       <w:pgSz w:h="15840" w:w="12240"/>
+      <w:docGrid w:charSpace="0" w:linePitch="240" w:type="default"/>
       <w:textDirection w:val="lrTb"/>
       <w:pgNumType w:fmt="decimal"/>
       <w:type w:val="nextPage"/>
@@ -264,6 +428,7 @@
     <w:name w:val="Normal"/>
     <w:next w:val="style0"/>
     <w:pPr>
+      <w:jc w:val="left"/>
       <w:widowControl w:val="off"/>
       <w:tabs>
         <w:tab w:leader="none" w:pos="709" w:val="left"/>
@@ -271,7 +436,7 @@
       <w:suppressAutoHyphens w:val="true"/>
     </w:pPr>
     <w:rPr>
-      <w:color w:val="auto"/>
+      <w:color w:val="00000A"/>
       <w:sz w:val="24"/>
       <w:szCs w:val="24"/>
       <w:rFonts w:ascii="Liberation Serif" w:cs="Lohit Hindi" w:eastAsia="DejaVu Sans" w:hAnsi="Liberation Serif"/>

</xml_diff>

<commit_message>
editing my test file
</commit_message>
<xml_diff>
--- a/JordanAndBeckyTestData.docx
+++ b/JordanAndBeckyTestData.docx
@@ -34,16 +34,24 @@
       </w:pPr>
       <w:r>
         <w:rPr/>
-        <w:t>36.86</w:t>
-      </w:r>
-    </w:p>
-    <w:p>
-      <w:pPr>
-        <w:pStyle w:val="style0"/>
-      </w:pPr>
-      <w:r>
-        <w:rPr/>
-        <w:t>45.47</w:t>
+        <w:t xml:space="preserve">36.86 </w:t>
+      </w:r>
+      <w:r>
+        <w:rPr/>
+        <w:t>- with</w:t>
+      </w:r>
+    </w:p>
+    <w:p>
+      <w:pPr>
+        <w:pStyle w:val="style0"/>
+      </w:pPr>
+      <w:r>
+        <w:rPr/>
+        <w:t xml:space="preserve">45.47 </w:t>
+      </w:r>
+      <w:r>
+        <w:rPr/>
+        <w:t>- without</w:t>
       </w:r>
     </w:p>
     <w:p>
@@ -69,16 +77,24 @@
       </w:pPr>
       <w:r>
         <w:rPr/>
-        <w:t>19.02</w:t>
-      </w:r>
-    </w:p>
-    <w:p>
-      <w:pPr>
-        <w:pStyle w:val="style0"/>
-      </w:pPr>
-      <w:r>
-        <w:rPr/>
-        <w:t>19.67</w:t>
+        <w:t xml:space="preserve">19.02 </w:t>
+      </w:r>
+      <w:r>
+        <w:rPr/>
+        <w:t>- with</w:t>
+      </w:r>
+    </w:p>
+    <w:p>
+      <w:pPr>
+        <w:pStyle w:val="style0"/>
+      </w:pPr>
+      <w:r>
+        <w:rPr/>
+        <w:t xml:space="preserve">19.67 </w:t>
+      </w:r>
+      <w:r>
+        <w:rPr/>
+        <w:t>- without</w:t>
       </w:r>
     </w:p>
     <w:p>
@@ -104,16 +120,24 @@
       </w:pPr>
       <w:r>
         <w:rPr/>
-        <w:t>1.04.74</w:t>
-      </w:r>
-    </w:p>
-    <w:p>
-      <w:pPr>
-        <w:pStyle w:val="style0"/>
-      </w:pPr>
-      <w:r>
-        <w:rPr/>
-        <w:t>1.07.03</w:t>
+        <w:t xml:space="preserve">1.04.74 </w:t>
+      </w:r>
+      <w:r>
+        <w:rPr/>
+        <w:t>- with</w:t>
+      </w:r>
+    </w:p>
+    <w:p>
+      <w:pPr>
+        <w:pStyle w:val="style0"/>
+      </w:pPr>
+      <w:r>
+        <w:rPr/>
+        <w:t xml:space="preserve">1.07.03 </w:t>
+      </w:r>
+      <w:r>
+        <w:rPr/>
+        <w:t>- without</w:t>
       </w:r>
     </w:p>
     <w:p>
@@ -246,16 +270,24 @@
       </w:pPr>
       <w:r>
         <w:rPr/>
-        <w:t>25.96</w:t>
-      </w:r>
-    </w:p>
-    <w:p>
-      <w:pPr>
-        <w:pStyle w:val="style0"/>
-      </w:pPr>
-      <w:r>
-        <w:rPr/>
-        <w:t>16.05</w:t>
+        <w:t xml:space="preserve">25.96 </w:t>
+      </w:r>
+      <w:r>
+        <w:rPr/>
+        <w:t>- with</w:t>
+      </w:r>
+    </w:p>
+    <w:p>
+      <w:pPr>
+        <w:pStyle w:val="style0"/>
+      </w:pPr>
+      <w:r>
+        <w:rPr/>
+        <w:t xml:space="preserve">16.05 </w:t>
+      </w:r>
+      <w:r>
+        <w:rPr/>
+        <w:t>- without</w:t>
       </w:r>
     </w:p>
     <w:p>
@@ -281,16 +313,24 @@
       </w:pPr>
       <w:r>
         <w:rPr/>
-        <w:t>15.54</w:t>
-      </w:r>
-    </w:p>
-    <w:p>
-      <w:pPr>
-        <w:pStyle w:val="style0"/>
-      </w:pPr>
-      <w:r>
-        <w:rPr/>
-        <w:t>15.93</w:t>
+        <w:t xml:space="preserve">15.54 </w:t>
+      </w:r>
+      <w:r>
+        <w:rPr/>
+        <w:t>- with</w:t>
+      </w:r>
+    </w:p>
+    <w:p>
+      <w:pPr>
+        <w:pStyle w:val="style0"/>
+      </w:pPr>
+      <w:r>
+        <w:rPr/>
+        <w:t xml:space="preserve">15.93 </w:t>
+      </w:r>
+      <w:r>
+        <w:rPr/>
+        <w:t>- without</w:t>
       </w:r>
     </w:p>
     <w:p>
@@ -316,16 +356,24 @@
       </w:pPr>
       <w:r>
         <w:rPr/>
-        <w:t>40.10</w:t>
-      </w:r>
-    </w:p>
-    <w:p>
-      <w:pPr>
-        <w:pStyle w:val="style0"/>
-      </w:pPr>
-      <w:r>
-        <w:rPr/>
-        <w:t>47.97</w:t>
+        <w:t xml:space="preserve">40.10 </w:t>
+      </w:r>
+      <w:r>
+        <w:rPr/>
+        <w:t>- with</w:t>
+      </w:r>
+    </w:p>
+    <w:p>
+      <w:pPr>
+        <w:pStyle w:val="style0"/>
+      </w:pPr>
+      <w:r>
+        <w:rPr/>
+        <w:t xml:space="preserve">47.97 </w:t>
+      </w:r>
+      <w:r>
+        <w:rPr/>
+        <w:t>- without</w:t>
       </w:r>
     </w:p>
     <w:p>

</xml_diff>